<commit_message>
Hien: changed game icons + updated game summary with Thien's inputs
</commit_message>
<xml_diff>
--- a/Game Summary.docx
+++ b/Game Summary.docx
@@ -46,28 +46,16 @@
         <w:jc w:val="both"/>
       </w:pPr>
       <w:r>
-        <w:t>It is undeniable that s</w:t>
-      </w:r>
-      <w:r>
-        <w:t>hooting game</w:t>
-      </w:r>
-      <w:r>
-        <w:t xml:space="preserve"> has</w:t>
-      </w:r>
-      <w:r>
-        <w:t xml:space="preserve"> been </w:t>
-      </w:r>
-      <w:r>
-        <w:t xml:space="preserve">one of the most attractive types of game </w:t>
-      </w:r>
-      <w:r>
-        <w:t xml:space="preserve">for a long time. A shooting game </w:t>
-      </w:r>
-      <w:r>
-        <w:t xml:space="preserve">can be even much more exciting </w:t>
-      </w:r>
-      <w:r>
-        <w:t>with a good story line.   Hydrobot Adventure is a very special shooting game with 12 levels</w:t>
+        <w:t xml:space="preserve">It is undeniable that shooting games stand as one of the most attractive types of game genres. However, a shooting game with a great story line can appeal to a wider audience and separate itself from the crowd. </w:t>
+      </w:r>
+      <w:r>
+        <w:rPr>
+          <w:b/>
+        </w:rPr>
+        <w:t>Hydrobot Adventure</w:t>
+      </w:r>
+      <w:r>
+        <w:t xml:space="preserve"> is a very special shooting game with 12 levels</w:t>
       </w:r>
       <w:r>
         <w:t>, a lot of unique game play features</w:t>
@@ -103,25 +91,13 @@
         <w:jc w:val="both"/>
       </w:pPr>
       <w:r>
-        <w:t>Hydrobot Adventure makes the player learn about</w:t>
-      </w:r>
-      <w:r>
-        <w:t xml:space="preserve"> under-sea</w:t>
-      </w:r>
-      <w:r>
-        <w:t xml:space="preserve"> environment sustainability </w:t>
-      </w:r>
-      <w:r>
-        <w:t xml:space="preserve">and what can be done to save it </w:t>
-      </w:r>
-      <w:r>
-        <w:t>as part of the game play, without preachin</w:t>
-      </w:r>
-      <w:r>
-        <w:t>g it. The game also brings to</w:t>
-      </w:r>
-      <w:r>
-        <w:t xml:space="preserve"> mind of the player a vision of what the sea environment will become in the future if we do not act right now.</w:t>
+        <w:rPr>
+          <w:b/>
+        </w:rPr>
+        <w:t>Hydrobot Adventure</w:t>
+      </w:r>
+      <w:r>
+        <w:t xml:space="preserve"> allows the player to learn about under-sea environment sustainability and what can be done to save it as part of the gameplay. The game also brings to mind a vision of what the sea environment will become in the future if we do not act right now.</w:t>
       </w:r>
     </w:p>
     <w:p>
@@ -151,29 +127,19 @@
         <w:jc w:val="both"/>
       </w:pPr>
       <w:r>
-        <w:t>Hydrobot Adventure is a game in which you play as a hydrobot on his quest to save the oceans. The game captures the real under-sea environment with water effects and cool graphics.</w:t>
-      </w:r>
-    </w:p>
-    <w:p>
-      <w:pPr>
-        <w:spacing w:line="360" w:lineRule="auto"/>
-        <w:jc w:val="both"/>
-      </w:pPr>
-      <w:r>
-        <w:t xml:space="preserve">The hydrobot has to clean ocean debris, heal animals and drop </w:t>
-      </w:r>
-      <w:r>
-        <w:t>seeds on the ocean bed to grow</w:t>
-      </w:r>
-      <w:r>
-        <w:t xml:space="preserve"> special plant</w:t>
-      </w:r>
-      <w:r>
-        <w:t>s</w:t>
-      </w:r>
-      <w:r>
-        <w:t>.</w:t>
-      </w:r>
+        <w:rPr>
+          <w:b/>
+        </w:rPr>
+        <w:t>Hydrobot Adventure</w:t>
+      </w:r>
+      <w:r>
+        <w:t xml:space="preserve"> is a game that allows the player to play as an aquatic robot on his quest to save the oceans. It captures the real under-sea environment with realistic water effects and amazing graphics. Among many other things, the player will clean ocean debris, heal animals and drop seeds on the ocean bed to grow special plants. </w:t>
+      </w:r>
+    </w:p>
+    <w:p>
+      <w:pPr>
+        <w:spacing w:line="360" w:lineRule="auto"/>
+      </w:pPr>
     </w:p>
     <w:p>
       <w:pPr>
@@ -184,6 +150,7 @@
         <w:rPr>
           <w:noProof/>
         </w:rPr>
+        <w:lastRenderedPageBreak/>
         <w:drawing>
           <wp:inline distT="0" distB="0" distL="0" distR="0">
             <wp:extent cx="3209180" cy="3140223"/>
@@ -252,8 +219,7 @@
         <w:jc w:val="both"/>
       </w:pPr>
       <w:r>
-        <w:lastRenderedPageBreak/>
-        <w:t xml:space="preserve">The environment status shows how polluted the sea is and how many sea animals have been killed. The worse the environment status, the quicker the sea animals’ health reduces over time. </w:t>
+        <w:t xml:space="preserve">An environment status bar will show how polluted the sea is and how many sea animals have been wounded. The worse the environment status, the quicker the sea animals’ health reduces over time. </w:t>
       </w:r>
     </w:p>
     <w:p>
@@ -334,55 +300,45 @@
         <w:jc w:val="both"/>
       </w:pPr>
       <w:r>
-        <w:t xml:space="preserve">Each </w:t>
-      </w:r>
-      <w:r>
-        <w:t xml:space="preserve">game’s </w:t>
-      </w:r>
-      <w:r>
-        <w:t>level has a different objective. The purpose of the game is not to just clean the ocean or heal the animals. Doing these things is means of spreading awareness. Simultaneously it gives the player experience points that can be used towards leveling up and obtaining g</w:t>
-      </w:r>
-      <w:r>
-        <w:t xml:space="preserve">reater skills. The hydrobot </w:t>
-      </w:r>
-      <w:r>
-        <w:t>can use these experience points for various attributes.</w:t>
-      </w:r>
-    </w:p>
-    <w:p>
-      <w:pPr>
-        <w:spacing w:line="360" w:lineRule="auto"/>
-        <w:jc w:val="both"/>
-      </w:pPr>
-      <w:r>
-        <w:t>Strength – Increasing his shooting power,</w:t>
-      </w:r>
-    </w:p>
-    <w:p>
-      <w:pPr>
-        <w:spacing w:line="360" w:lineRule="auto"/>
-        <w:jc w:val="both"/>
-      </w:pPr>
-      <w:r>
-        <w:t xml:space="preserve">Speed – Increasing his mobility. </w:t>
-      </w:r>
-    </w:p>
-    <w:p>
-      <w:pPr>
-        <w:spacing w:line="360" w:lineRule="auto"/>
-        <w:jc w:val="both"/>
-      </w:pPr>
-      <w:r>
-        <w:t>Shooting rate – Making him shoot faster</w:t>
-      </w:r>
-    </w:p>
-    <w:p>
-      <w:pPr>
-        <w:spacing w:line="360" w:lineRule="auto"/>
-        <w:jc w:val="both"/>
-      </w:pPr>
-      <w:r>
-        <w:t>Health points – Increasing his chances of survival.</w:t>
+        <w:t>Each level has a different objective. The purpose of the game is not just to clean the ocean or save the animals, but to spread awareness of the marine crisis. Through progressing each level, the player is awarded experience points that can be used to level up and obtain greater skills. These skills are divided into 4 attributes:</w:t>
+      </w:r>
+    </w:p>
+    <w:p>
+      <w:pPr>
+        <w:spacing w:line="360" w:lineRule="auto"/>
+      </w:pPr>
+    </w:p>
+    <w:p>
+      <w:pPr>
+        <w:spacing w:line="360" w:lineRule="auto"/>
+      </w:pPr>
+      <w:r>
+        <w:t>Strength – Increases shooting power,</w:t>
+      </w:r>
+    </w:p>
+    <w:p>
+      <w:pPr>
+        <w:spacing w:line="360" w:lineRule="auto"/>
+      </w:pPr>
+      <w:r>
+        <w:t xml:space="preserve">Speed – Increases mobility. </w:t>
+      </w:r>
+    </w:p>
+    <w:p>
+      <w:pPr>
+        <w:spacing w:line="360" w:lineRule="auto"/>
+      </w:pPr>
+      <w:r>
+        <w:lastRenderedPageBreak/>
+        <w:t>Shooting rate – Increases the rate of fire</w:t>
+      </w:r>
+    </w:p>
+    <w:p>
+      <w:pPr>
+        <w:spacing w:line="360" w:lineRule="auto"/>
+      </w:pPr>
+      <w:r>
+        <w:t>Health points – Increases the chance of survival.</w:t>
       </w:r>
     </w:p>
     <w:p>
@@ -468,7 +424,6 @@
         <w:jc w:val="both"/>
       </w:pPr>
       <w:r>
-        <w:lastRenderedPageBreak/>
         <w:t>The hydrobot is able to function infinitely under</w:t>
       </w:r>
       <w:r>
@@ -481,13 +436,10 @@
         <w:t xml:space="preserve"> </w:t>
       </w:r>
       <w:r>
-        <w:t>supplies him with an infinite power source. The fruits will not only replenish our hydrobot with health and temporary power-ups but will also serve as a m</w:t>
-      </w:r>
-      <w:r>
-        <w:t>ean</w:t>
-      </w:r>
-      <w:r>
-        <w:t xml:space="preserve"> of restoring the overall environment condition.</w:t>
+        <w:t xml:space="preserve">supplies him with an infinite power source. </w:t>
+      </w:r>
+      <w:r>
+        <w:t>The fruits not only replenish our Hydrobot with health and temporary power-ups but also serve as a mean of restoring the environment condition.</w:t>
       </w:r>
     </w:p>
     <w:p>
@@ -573,6 +525,7 @@
         <w:jc w:val="both"/>
       </w:pPr>
       <w:r>
+        <w:lastRenderedPageBreak/>
         <w:t>To make the game more interesting, there are stage bosses in the game where the hydrobot’s current power cannot overcome. In order to defeat them, the player will need to follow the instruction of Poseidon to find the ancient mythological relics. These relics are left forgotten in treasure chests inside shipwrecks. These treasure chests are heavily locked and opening them without the key is impossible. However, the fishes populating the area know the way to the sacred key. Therefore, helping the animals will lead the player to the key allowing you to overtake the bosses</w:t>
       </w:r>
       <w:r>
@@ -594,7 +547,6 @@
         <w:rPr>
           <w:noProof/>
         </w:rPr>
-        <w:lastRenderedPageBreak/>
         <w:drawing>
           <wp:inline distT="0" distB="0" distL="0" distR="0">
             <wp:extent cx="2891127" cy="3339548"/>
@@ -666,6 +618,7 @@
         <w:rPr>
           <w:noProof/>
         </w:rPr>
+        <w:lastRenderedPageBreak/>
         <w:drawing>
           <wp:inline distT="0" distB="0" distL="0" distR="0">
             <wp:extent cx="2914981" cy="4325510"/>
@@ -734,31 +687,19 @@
         <w:jc w:val="both"/>
       </w:pPr>
       <w:r>
+        <w:t xml:space="preserve">With the relics, the player is able to learn special skills that will make the fight with the big bosses possible. The power of each skill is linked to the hydrobot’s basic attributes. Accordingly, the player will have to strategize when choosing which skill to master. For example, the power of Thor’s hammer is linked to our bot’s strength. However, each skill is a double-edged sword. Using the power to much can adversely damage the Hydrobot. </w:t>
+      </w:r>
+    </w:p>
+    <w:p>
+      <w:pPr>
+        <w:spacing w:line="360" w:lineRule="auto"/>
+        <w:jc w:val="center"/>
+      </w:pPr>
+      <w:r>
+        <w:rPr>
+          <w:noProof/>
+        </w:rPr>
         <w:lastRenderedPageBreak/>
-        <w:t>With the relics, the player is able to learn special skills that will make the fight with the big bosses possible. The power of each skill is related to the hydrobot’s basic attributes. Accordingly, the player will have to strategize when choosing which skill to master. For example, the power of Thor’s hammer is linked to our bot’s strength. However, each skill is a double-edge</w:t>
-      </w:r>
-      <w:r>
-        <w:t>d</w:t>
-      </w:r>
-      <w:r>
-        <w:t xml:space="preserve"> sword. Using the power to</w:t>
-      </w:r>
-      <w:r>
-        <w:t>o</w:t>
-      </w:r>
-      <w:r>
-        <w:t xml:space="preserve"> much can adversely damage the Hydrobot. </w:t>
-      </w:r>
-    </w:p>
-    <w:p>
-      <w:pPr>
-        <w:spacing w:line="360" w:lineRule="auto"/>
-        <w:jc w:val="center"/>
-      </w:pPr>
-      <w:r>
-        <w:rPr>
-          <w:noProof/>
-        </w:rPr>
         <w:drawing>
           <wp:inline distT="0" distB="0" distL="0" distR="0">
             <wp:extent cx="2972572" cy="2464904"/>
@@ -854,7 +795,6 @@
         <w:rPr>
           <w:noProof/>
         </w:rPr>
-        <w:lastRenderedPageBreak/>
         <w:drawing>
           <wp:inline distT="0" distB="0" distL="0" distR="0">
             <wp:extent cx="2645758" cy="2806811"/>
@@ -932,13 +872,20 @@
         <w:jc w:val="both"/>
       </w:pPr>
       <w:r>
+        <w:lastRenderedPageBreak/>
         <w:t>Th</w:t>
       </w:r>
       <w:r>
         <w:t>is information is</w:t>
       </w:r>
       <w:r>
-        <w:t xml:space="preserve"> needed in the minigame after every level. There are 2 minigames: quiz game and typing game. In the quiz minigame, the player would have to answer several questions regarding the sea environment. Answering more questions correctly means we have successfully educated more hunters, turning them from bad to good. The next level will be easier for you. These hunters will stop polluting the environment and hunting the animals. The starting environment status of the next level will be higher.</w:t>
+        <w:t xml:space="preserve"> needed in the minigame after every level. There are 2 minigames: quiz game and typing game. In the quiz minigame, the player would have to answer several questions regarding the sea environment. Answering more questions correctly means we have successfully educated more hunters, turning them from bad to good. </w:t>
+      </w:r>
+      <w:r>
+        <w:t>Accordingly, the next level will be easier for the player</w:t>
+      </w:r>
+      <w:r>
+        <w:t>. These hunters will stop polluting the environment and hunting the animals. The starting environment status of the next level will be higher.</w:t>
       </w:r>
     </w:p>
     <w:p>
@@ -952,8 +899,8 @@
         </w:rPr>
         <w:drawing>
           <wp:inline distT="0" distB="0" distL="0" distR="0">
-            <wp:extent cx="4782076" cy="2989691"/>
-            <wp:effectExtent l="19050" t="0" r="0" b="0"/>
+            <wp:extent cx="4336788" cy="2711302"/>
+            <wp:effectExtent l="19050" t="0" r="6612" b="0"/>
             <wp:docPr id="17" name="Picture 10" descr="C:\Users\Thunder-GoD\Desktop\quizgame.jpg"/>
             <wp:cNvGraphicFramePr>
               <a:graphicFrameLocks xmlns:a="http://schemas.openxmlformats.org/drawingml/2006/main" noChangeAspect="1"/>
@@ -977,7 +924,7 @@
                   <pic:spPr bwMode="auto">
                     <a:xfrm>
                       <a:off x="0" y="0"/>
-                      <a:ext cx="4784265" cy="2991060"/>
+                      <a:ext cx="4345167" cy="2716540"/>
                     </a:xfrm>
                     <a:prstGeom prst="rect">
                       <a:avLst/>
@@ -1021,11 +968,9 @@
     <w:p>
       <w:pPr>
         <w:spacing w:line="360" w:lineRule="auto"/>
-        <w:jc w:val="both"/>
-      </w:pPr>
-      <w:r>
-        <w:lastRenderedPageBreak/>
-        <w:t>In the typing mini game, you will have to type an educational passage correctly in a limited time period. The faster you type, the more experience the hydrobot will gain!</w:t>
+      </w:pPr>
+      <w:r>
+        <w:t>In the typing mini game, the player will have to type an educational passage correctly in a limited time period. The faster the player types, the more experience the hydrobot will gain!</w:t>
       </w:r>
     </w:p>
     <w:p>
@@ -1039,8 +984,8 @@
         </w:rPr>
         <w:drawing>
           <wp:inline distT="0" distB="0" distL="0" distR="0">
-            <wp:extent cx="4894856" cy="3060201"/>
-            <wp:effectExtent l="19050" t="0" r="994" b="0"/>
+            <wp:extent cx="4411209" cy="2757831"/>
+            <wp:effectExtent l="19050" t="0" r="8391" b="0"/>
             <wp:docPr id="15" name="Picture 9" descr="C:\Users\Thunder-GoD\Desktop\typingame.jpg"/>
             <wp:cNvGraphicFramePr>
               <a:graphicFrameLocks xmlns:a="http://schemas.openxmlformats.org/drawingml/2006/main" noChangeAspect="1"/>
@@ -1064,7 +1009,7 @@
                   <pic:spPr bwMode="auto">
                     <a:xfrm>
                       <a:off x="0" y="0"/>
-                      <a:ext cx="4895147" cy="3060383"/>
+                      <a:ext cx="4422527" cy="2764907"/>
                     </a:xfrm>
                     <a:prstGeom prst="rect">
                       <a:avLst/>
@@ -1166,6 +1111,25 @@
           <w:numId w:val="1"/>
         </w:numPr>
         <w:spacing w:line="360" w:lineRule="auto"/>
+      </w:pPr>
+      <w:r>
+        <w:t>More types of enemy</w:t>
+      </w:r>
+      <w:r>
+        <w:t xml:space="preserve"> and boss</w:t>
+      </w:r>
+      <w:r>
+        <w:t xml:space="preserve"> with their unique abilities.</w:t>
+      </w:r>
+    </w:p>
+    <w:p>
+      <w:pPr>
+        <w:pStyle w:val="ListParagraph"/>
+        <w:numPr>
+          <w:ilvl w:val="0"/>
+          <w:numId w:val="1"/>
+        </w:numPr>
+        <w:spacing w:line="360" w:lineRule="auto"/>
         <w:jc w:val="both"/>
       </w:pPr>
       <w:r>
@@ -1216,7 +1180,6 @@
           <w:b/>
           <w:sz w:val="28"/>
         </w:rPr>
-        <w:lastRenderedPageBreak/>
         <w:t>Team Members</w:t>
       </w:r>
     </w:p>
@@ -1475,14 +1438,30 @@
     <w:p>
       <w:pPr>
         <w:spacing w:line="360" w:lineRule="auto"/>
-        <w:rPr>
-          <w:b/>
-        </w:rPr>
-      </w:pPr>
-      <w:r>
-        <w:rPr>
-          <w:b/>
-        </w:rPr>
+      </w:pPr>
+    </w:p>
+    <w:p>
+      <w:pPr>
+        <w:spacing w:line="360" w:lineRule="auto"/>
+      </w:pPr>
+    </w:p>
+    <w:p>
+      <w:pPr>
+        <w:spacing w:line="360" w:lineRule="auto"/>
+      </w:pPr>
+    </w:p>
+    <w:p>
+      <w:pPr>
+        <w:spacing w:line="360" w:lineRule="auto"/>
+        <w:rPr>
+          <w:b/>
+        </w:rPr>
+      </w:pPr>
+      <w:r>
+        <w:rPr>
+          <w:b/>
+        </w:rPr>
+        <w:lastRenderedPageBreak/>
         <w:t xml:space="preserve">Important Note: </w:t>
       </w:r>
     </w:p>
@@ -1503,7 +1482,19 @@
         <w:rPr>
           <w:b/>
         </w:rPr>
-        <w:t xml:space="preserve">None of the sound tracks appear in this game </w:t>
+        <w:t>None of the sound tracks appear</w:t>
+      </w:r>
+      <w:r>
+        <w:rPr>
+          <w:b/>
+        </w:rPr>
+        <w:t>ing</w:t>
+      </w:r>
+      <w:r>
+        <w:rPr>
+          <w:b/>
+        </w:rPr>
+        <w:t xml:space="preserve"> in this game </w:t>
       </w:r>
       <w:r>
         <w:rPr>

</xml_diff>